<commit_message>
added some text to word doc
</commit_message>
<xml_diff>
--- a/DA2A/DA2.docx
+++ b/DA2A/DA2.docx
@@ -50,8 +50,6 @@
       <w:r>
         <w:t>2A</w:t>
       </w:r>
-      <w:bookmarkStart w:id="0" w:name="_GoBack"/>
-      <w:bookmarkEnd w:id="0"/>
     </w:p>
     <w:p/>
     <w:p>
@@ -11021,7 +11019,7 @@
           <w:sz w:val="24"/>
         </w:rPr>
       </w:pPr>
-      <w:bookmarkStart w:id="1" w:name="_Hlk2443330"/>
+      <w:bookmarkStart w:id="0" w:name="_Hlk2443330"/>
       <w:r>
         <w:rPr>
           <w:b/>
@@ -11729,7 +11727,7 @@
         <w:t>: The output indicates a movement towards the next line after the button is pressed</w:t>
       </w:r>
     </w:p>
-    <w:bookmarkEnd w:id="1"/>
+    <w:bookmarkEnd w:id="0"/>
     <w:p>
       <w:pPr>
         <w:pStyle w:val="NoSpacing"/>
@@ -12079,6 +12077,11 @@
       <w:pPr>
         <w:pStyle w:val="NoSpacing"/>
       </w:pPr>
+      <w:r>
+        <w:t>https://github.com/elev8rProcrastinator/submission_da/tree/master/DA2A</w:t>
+      </w:r>
+      <w:bookmarkStart w:id="1" w:name="_GoBack"/>
+      <w:bookmarkEnd w:id="1"/>
     </w:p>
     <w:p>
       <w:pPr>

</xml_diff>